<commit_message>
Tweaking resume office files
</commit_message>
<xml_diff>
--- a/web/Resumes/Andrew/ResumeLong.docx
+++ b/web/Resumes/Andrew/ResumeLong.docx
@@ -158,7 +158,6 @@
         <w:tblW w:w="5130" w:type="dxa"/>
         <w:jc w:val="left"/>
         <w:tblInd w:w="2250" w:type="dxa"/>
-        <w:tblBorders/>
         <w:tblCellMar>
           <w:top w:w="0" w:type="dxa"/>
           <w:left w:w="0" w:type="dxa"/>
@@ -674,15 +673,9 @@
         <w:tblW w:w="8651" w:type="dxa"/>
         <w:jc w:val="left"/>
         <w:tblInd w:w="752" w:type="dxa"/>
-        <w:tblBorders>
-          <w:top w:val="single" w:sz="2" w:space="0" w:color="000001"/>
-          <w:left w:val="single" w:sz="2" w:space="0" w:color="000001"/>
-          <w:bottom w:val="single" w:sz="2" w:space="0" w:color="000001"/>
-          <w:insideH w:val="single" w:sz="2" w:space="0" w:color="000001"/>
-        </w:tblBorders>
         <w:tblCellMar>
           <w:top w:w="55" w:type="dxa"/>
-          <w:left w:w="19" w:type="dxa"/>
+          <w:left w:w="22" w:type="dxa"/>
           <w:bottom w:w="55" w:type="dxa"/>
           <w:right w:w="55" w:type="dxa"/>
         </w:tblCellMar>
@@ -700,7 +693,6 @@
               <w:top w:val="single" w:sz="2" w:space="0" w:color="000001"/>
               <w:left w:val="single" w:sz="2" w:space="0" w:color="000001"/>
               <w:bottom w:val="single" w:sz="2" w:space="0" w:color="000001"/>
-              <w:insideH w:val="single" w:sz="2" w:space="0" w:color="000001"/>
             </w:tcBorders>
             <w:shd w:fill="FFFFFF" w:val="clear"/>
           </w:tcPr>
@@ -736,8 +728,6 @@
               <w:left w:val="single" w:sz="2" w:space="0" w:color="000001"/>
               <w:bottom w:val="single" w:sz="2" w:space="0" w:color="000001"/>
               <w:right w:val="single" w:sz="2" w:space="0" w:color="000001"/>
-              <w:insideH w:val="single" w:sz="2" w:space="0" w:color="000001"/>
-              <w:insideV w:val="single" w:sz="2" w:space="0" w:color="000001"/>
             </w:tcBorders>
             <w:shd w:fill="FFFFFF" w:val="clear"/>
           </w:tcPr>
@@ -815,7 +805,6 @@
               <w:top w:val="single" w:sz="2" w:space="0" w:color="000001"/>
               <w:left w:val="single" w:sz="2" w:space="0" w:color="000001"/>
               <w:bottom w:val="single" w:sz="2" w:space="0" w:color="000001"/>
-              <w:insideH w:val="single" w:sz="2" w:space="0" w:color="000001"/>
             </w:tcBorders>
             <w:shd w:fill="FFFFFF" w:val="clear"/>
           </w:tcPr>
@@ -851,8 +840,6 @@
               <w:left w:val="single" w:sz="2" w:space="0" w:color="000001"/>
               <w:bottom w:val="single" w:sz="2" w:space="0" w:color="000001"/>
               <w:right w:val="single" w:sz="2" w:space="0" w:color="000001"/>
-              <w:insideH w:val="single" w:sz="2" w:space="0" w:color="000001"/>
-              <w:insideV w:val="single" w:sz="2" w:space="0" w:color="000001"/>
             </w:tcBorders>
             <w:shd w:fill="FFFFFF" w:val="clear"/>
           </w:tcPr>
@@ -924,7 +911,6 @@
               <w:top w:val="single" w:sz="2" w:space="0" w:color="000001"/>
               <w:left w:val="single" w:sz="2" w:space="0" w:color="000001"/>
               <w:bottom w:val="single" w:sz="2" w:space="0" w:color="000001"/>
-              <w:insideH w:val="single" w:sz="2" w:space="0" w:color="000001"/>
             </w:tcBorders>
             <w:shd w:fill="FFFFFF" w:val="clear"/>
           </w:tcPr>
@@ -960,8 +946,6 @@
               <w:left w:val="single" w:sz="2" w:space="0" w:color="000001"/>
               <w:bottom w:val="single" w:sz="2" w:space="0" w:color="000001"/>
               <w:right w:val="single" w:sz="2" w:space="0" w:color="000001"/>
-              <w:insideH w:val="single" w:sz="2" w:space="0" w:color="000001"/>
-              <w:insideV w:val="single" w:sz="2" w:space="0" w:color="000001"/>
             </w:tcBorders>
             <w:shd w:fill="FFFFFF" w:val="clear"/>
           </w:tcPr>
@@ -1056,7 +1040,83 @@
               <w:top w:val="single" w:sz="2" w:space="0" w:color="000001"/>
               <w:left w:val="single" w:sz="2" w:space="0" w:color="000001"/>
               <w:bottom w:val="single" w:sz="2" w:space="0" w:color="000001"/>
-              <w:insideH w:val="single" w:sz="2" w:space="0" w:color="000001"/>
+            </w:tcBorders>
+            <w:shd w:fill="FFFFFF" w:val="clear"/>
+          </w:tcPr>
+          <w:p>
+            <w:pPr>
+              <w:pStyle w:val="Normal"/>
+              <w:rPr>
+                <w:rFonts w:ascii="Verdana" w:hAnsi="Verdana" w:cs="Verdana"/>
+                <w:b/>
+                <w:b/>
+                <w:bCs/>
+                <w:sz w:val="18"/>
+                <w:szCs w:val="18"/>
+              </w:rPr>
+            </w:pPr>
+            <w:r>
+              <w:rPr>
+                <w:rFonts w:cs="Verdana" w:ascii="Verdana" w:hAnsi="Verdana"/>
+                <w:b/>
+                <w:bCs/>
+                <w:sz w:val="18"/>
+                <w:szCs w:val="18"/>
+              </w:rPr>
+              <w:t>Configuration Management</w:t>
+            </w:r>
+          </w:p>
+        </w:tc>
+        <w:tc>
+          <w:tcPr>
+            <w:tcW w:w="5593" w:type="dxa"/>
+            <w:tcBorders>
+              <w:top w:val="single" w:sz="2" w:space="0" w:color="000001"/>
+              <w:left w:val="single" w:sz="2" w:space="0" w:color="000001"/>
+              <w:bottom w:val="single" w:sz="2" w:space="0" w:color="000001"/>
+              <w:right w:val="single" w:sz="2" w:space="0" w:color="000001"/>
+            </w:tcBorders>
+            <w:shd w:fill="FFFFFF" w:val="clear"/>
+          </w:tcPr>
+          <w:p>
+            <w:pPr>
+              <w:pStyle w:val="Normal"/>
+              <w:rPr/>
+            </w:pPr>
+            <w:r>
+              <w:rPr>
+                <w:rFonts w:cs="Verdana" w:ascii="Verdana" w:hAnsi="Verdana"/>
+                <w:b/>
+                <w:bCs/>
+                <w:color w:val="990000"/>
+                <w:sz w:val="18"/>
+                <w:szCs w:val="18"/>
+              </w:rPr>
+              <w:t>Puppet,</w:t>
+            </w:r>
+            <w:r>
+              <w:rPr>
+                <w:rFonts w:cs="Verdana" w:ascii="Verdana" w:hAnsi="Verdana"/>
+                <w:b/>
+                <w:bCs/>
+                <w:color w:val="993300"/>
+                <w:sz w:val="18"/>
+                <w:szCs w:val="18"/>
+              </w:rPr>
+              <w:t xml:space="preserve"> Ansible</w:t>
+            </w:r>
+          </w:p>
+        </w:tc>
+      </w:tr>
+      <w:tr>
+        <w:trPr/>
+        <w:tc>
+          <w:tcPr>
+            <w:tcW w:w="3058" w:type="dxa"/>
+            <w:tcBorders>
+              <w:top w:val="single" w:sz="2" w:space="0" w:color="000001"/>
+              <w:left w:val="single" w:sz="2" w:space="0" w:color="000001"/>
+              <w:bottom w:val="single" w:sz="2" w:space="0" w:color="000001"/>
             </w:tcBorders>
             <w:shd w:fill="FFFFFF" w:val="clear"/>
           </w:tcPr>
@@ -1092,8 +1152,6 @@
               <w:left w:val="single" w:sz="2" w:space="0" w:color="000001"/>
               <w:bottom w:val="single" w:sz="2" w:space="0" w:color="000001"/>
               <w:right w:val="single" w:sz="2" w:space="0" w:color="000001"/>
-              <w:insideH w:val="single" w:sz="2" w:space="0" w:color="000001"/>
-              <w:insideV w:val="single" w:sz="2" w:space="0" w:color="000001"/>
             </w:tcBorders>
             <w:shd w:fill="FFFFFF" w:val="clear"/>
           </w:tcPr>
@@ -1209,7 +1267,6 @@
               <w:top w:val="single" w:sz="2" w:space="0" w:color="000001"/>
               <w:left w:val="single" w:sz="2" w:space="0" w:color="000001"/>
               <w:bottom w:val="single" w:sz="2" w:space="0" w:color="000001"/>
-              <w:insideH w:val="single" w:sz="2" w:space="0" w:color="000001"/>
             </w:tcBorders>
             <w:shd w:fill="FFFFFF" w:val="clear"/>
           </w:tcPr>
@@ -1245,8 +1302,6 @@
               <w:left w:val="single" w:sz="2" w:space="0" w:color="000001"/>
               <w:bottom w:val="single" w:sz="2" w:space="0" w:color="000001"/>
               <w:right w:val="single" w:sz="2" w:space="0" w:color="000001"/>
-              <w:insideH w:val="single" w:sz="2" w:space="0" w:color="000001"/>
-              <w:insideV w:val="single" w:sz="2" w:space="0" w:color="000001"/>
             </w:tcBorders>
             <w:shd w:fill="FFFFFF" w:val="clear"/>
           </w:tcPr>
@@ -1320,7 +1375,6 @@
               <w:top w:val="single" w:sz="2" w:space="0" w:color="000001"/>
               <w:left w:val="single" w:sz="2" w:space="0" w:color="000001"/>
               <w:bottom w:val="single" w:sz="2" w:space="0" w:color="000001"/>
-              <w:insideH w:val="single" w:sz="2" w:space="0" w:color="000001"/>
             </w:tcBorders>
             <w:shd w:fill="FFFFFF" w:val="clear"/>
           </w:tcPr>
@@ -1356,8 +1410,6 @@
               <w:left w:val="single" w:sz="2" w:space="0" w:color="000001"/>
               <w:bottom w:val="single" w:sz="2" w:space="0" w:color="000001"/>
               <w:right w:val="single" w:sz="2" w:space="0" w:color="000001"/>
-              <w:insideH w:val="single" w:sz="2" w:space="0" w:color="000001"/>
-              <w:insideV w:val="single" w:sz="2" w:space="0" w:color="000001"/>
             </w:tcBorders>
             <w:shd w:fill="FFFFFF" w:val="clear"/>
           </w:tcPr>
@@ -1397,7 +1449,6 @@
               <w:top w:val="single" w:sz="2" w:space="0" w:color="000001"/>
               <w:left w:val="single" w:sz="2" w:space="0" w:color="000001"/>
               <w:bottom w:val="single" w:sz="2" w:space="0" w:color="000001"/>
-              <w:insideH w:val="single" w:sz="2" w:space="0" w:color="000001"/>
             </w:tcBorders>
             <w:shd w:fill="FFFFFF" w:val="clear"/>
           </w:tcPr>
@@ -1433,8 +1484,6 @@
               <w:left w:val="single" w:sz="2" w:space="0" w:color="000001"/>
               <w:bottom w:val="single" w:sz="2" w:space="0" w:color="000001"/>
               <w:right w:val="single" w:sz="2" w:space="0" w:color="000001"/>
-              <w:insideH w:val="single" w:sz="2" w:space="0" w:color="000001"/>
-              <w:insideV w:val="single" w:sz="2" w:space="0" w:color="000001"/>
             </w:tcBorders>
             <w:shd w:fill="FFFFFF" w:val="clear"/>
           </w:tcPr>
@@ -1474,7 +1523,6 @@
               <w:top w:val="single" w:sz="2" w:space="0" w:color="000001"/>
               <w:left w:val="single" w:sz="2" w:space="0" w:color="000001"/>
               <w:bottom w:val="single" w:sz="2" w:space="0" w:color="000001"/>
-              <w:insideH w:val="single" w:sz="2" w:space="0" w:color="000001"/>
             </w:tcBorders>
             <w:shd w:fill="FFFFFF" w:val="clear"/>
           </w:tcPr>
@@ -1510,8 +1558,6 @@
               <w:left w:val="single" w:sz="2" w:space="0" w:color="000001"/>
               <w:bottom w:val="single" w:sz="2" w:space="0" w:color="000001"/>
               <w:right w:val="single" w:sz="2" w:space="0" w:color="000001"/>
-              <w:insideH w:val="single" w:sz="2" w:space="0" w:color="000001"/>
-              <w:insideV w:val="single" w:sz="2" w:space="0" w:color="000001"/>
             </w:tcBorders>
             <w:shd w:fill="FFFFFF" w:val="clear"/>
           </w:tcPr>
@@ -1548,24 +1594,15 @@
           <w:tcPr>
             <w:tcW w:w="3058" w:type="dxa"/>
             <w:tcBorders>
-              <w:top w:val="single" w:sz="2" w:space="0" w:color="000001"/>
               <w:left w:val="single" w:sz="2" w:space="0" w:color="000001"/>
               <w:bottom w:val="single" w:sz="2" w:space="0" w:color="000001"/>
-              <w:insideH w:val="single" w:sz="2" w:space="0" w:color="000001"/>
             </w:tcBorders>
             <w:shd w:fill="FFFFFF" w:val="clear"/>
           </w:tcPr>
           <w:p>
             <w:pPr>
               <w:pStyle w:val="Normal"/>
-              <w:rPr>
-                <w:rFonts w:ascii="Verdana" w:hAnsi="Verdana" w:cs="Verdana"/>
-                <w:b/>
-                <w:b/>
-                <w:bCs/>
-                <w:sz w:val="18"/>
-                <w:szCs w:val="18"/>
-              </w:rPr>
+              <w:rPr/>
             </w:pPr>
             <w:r>
               <w:rPr>
@@ -1575,7 +1612,38 @@
                 <w:sz w:val="18"/>
                 <w:szCs w:val="18"/>
               </w:rPr>
-              <w:t>Cloud Computing</w:t>
+              <w:t xml:space="preserve">Cloud Computing </w:t>
+            </w:r>
+            <w:r>
+              <w:rPr>
+                <w:rFonts w:cs="Verdana" w:ascii="Verdana" w:hAnsi="Verdana"/>
+                <w:b/>
+                <w:bCs/>
+                <w:sz w:val="18"/>
+                <w:szCs w:val="18"/>
+              </w:rPr>
+              <w:t>(</w:t>
+            </w:r>
+            <w:r>
+              <w:rPr>
+                <w:rFonts w:cs="Verdana" w:ascii="Verdana" w:hAnsi="Verdana"/>
+                <w:b/>
+                <w:bCs/>
+                <w:color w:val="993300"/>
+                <w:sz w:val="18"/>
+                <w:szCs w:val="18"/>
+              </w:rPr>
+              <w:t>Classroom Only</w:t>
+            </w:r>
+            <w:r>
+              <w:rPr>
+                <w:rFonts w:cs="Verdana" w:ascii="Verdana" w:hAnsi="Verdana"/>
+                <w:b/>
+                <w:bCs/>
+                <w:sz w:val="18"/>
+                <w:szCs w:val="18"/>
+              </w:rPr>
+              <w:t>)</w:t>
             </w:r>
           </w:p>
         </w:tc>
@@ -1583,12 +1651,9 @@
           <w:tcPr>
             <w:tcW w:w="5593" w:type="dxa"/>
             <w:tcBorders>
-              <w:top w:val="single" w:sz="2" w:space="0" w:color="000001"/>
               <w:left w:val="single" w:sz="2" w:space="0" w:color="000001"/>
               <w:bottom w:val="single" w:sz="2" w:space="0" w:color="000001"/>
               <w:right w:val="single" w:sz="2" w:space="0" w:color="000001"/>
-              <w:insideH w:val="single" w:sz="2" w:space="0" w:color="000001"/>
-              <w:insideV w:val="single" w:sz="2" w:space="0" w:color="000001"/>
             </w:tcBorders>
             <w:shd w:fill="FFFFFF" w:val="clear"/>
           </w:tcPr>
@@ -1707,15 +1772,9 @@
         <w:tblW w:w="8550" w:type="dxa"/>
         <w:jc w:val="right"/>
         <w:tblInd w:w="0" w:type="dxa"/>
-        <w:tblBorders>
-          <w:top w:val="single" w:sz="8" w:space="0" w:color="808080"/>
-          <w:left w:val="single" w:sz="8" w:space="0" w:color="808080"/>
-          <w:bottom w:val="single" w:sz="8" w:space="0" w:color="808080"/>
-          <w:insideH w:val="single" w:sz="8" w:space="0" w:color="808080"/>
-        </w:tblBorders>
         <w:tblCellMar>
           <w:top w:w="30" w:type="dxa"/>
-          <w:left w:w="0" w:type="dxa"/>
+          <w:left w:w="10" w:type="dxa"/>
           <w:bottom w:w="30" w:type="dxa"/>
           <w:right w:w="30" w:type="dxa"/>
         </w:tblCellMar>
@@ -1735,7 +1794,6 @@
               <w:top w:val="single" w:sz="8" w:space="0" w:color="808080"/>
               <w:left w:val="single" w:sz="8" w:space="0" w:color="808080"/>
               <w:bottom w:val="single" w:sz="8" w:space="0" w:color="808080"/>
-              <w:insideH w:val="single" w:sz="8" w:space="0" w:color="808080"/>
             </w:tcBorders>
             <w:shd w:fill="FFFFFF" w:val="clear"/>
             <w:vAlign w:val="center"/>
@@ -1755,7 +1813,7 @@
                   <w:sz w:val="14"/>
                   <w:szCs w:val="14"/>
                 </w:rPr>
-                <w:t>Tom Connor</w:t>
+                <w:t>Charles Clarke</w:t>
               </w:r>
             </w:hyperlink>
           </w:p>
@@ -1767,7 +1825,6 @@
               <w:top w:val="single" w:sz="8" w:space="0" w:color="808080"/>
               <w:left w:val="single" w:sz="8" w:space="0" w:color="808080"/>
               <w:bottom w:val="single" w:sz="8" w:space="0" w:color="808080"/>
-              <w:insideH w:val="single" w:sz="8" w:space="0" w:color="808080"/>
             </w:tcBorders>
             <w:shd w:fill="FFFFFF" w:val="clear"/>
             <w:vAlign w:val="center"/>
@@ -1783,15 +1840,13 @@
                 <w:szCs w:val="14"/>
               </w:rPr>
             </w:pPr>
-            <w:bookmarkStart w:id="0" w:name="gc-number-1"/>
-            <w:bookmarkEnd w:id="0"/>
             <w:r>
               <w:rPr>
                 <w:rFonts w:cs="Verdana" w:ascii="Verdana" w:hAnsi="Verdana"/>
                 <w:sz w:val="14"/>
                 <w:szCs w:val="14"/>
               </w:rPr>
-              <w:t>(512)-422-1172</w:t>
+              <w:t>(770) 252-1500</w:t>
             </w:r>
           </w:p>
         </w:tc>
@@ -1802,7 +1857,6 @@
               <w:top w:val="single" w:sz="8" w:space="0" w:color="808080"/>
               <w:left w:val="single" w:sz="8" w:space="0" w:color="808080"/>
               <w:bottom w:val="single" w:sz="8" w:space="0" w:color="808080"/>
-              <w:insideH w:val="single" w:sz="8" w:space="0" w:color="808080"/>
             </w:tcBorders>
             <w:shd w:fill="FFFFFF" w:val="clear"/>
             <w:vAlign w:val="center"/>
@@ -1822,18 +1876,7 @@
                   <w:sz w:val="14"/>
                   <w:szCs w:val="14"/>
                 </w:rPr>
-                <w:t>@yahoo.com</w:t>
-              </w:r>
-            </w:hyperlink>
-            <w:hyperlink r:id="rId10">
-              <w:r>
-                <w:rPr>
-                  <w:rStyle w:val="InternetLink"/>
-                  <w:rFonts w:cs="Verdana" w:ascii="Verdana" w:hAnsi="Verdana"/>
-                  <w:sz w:val="14"/>
-                  <w:szCs w:val="14"/>
-                </w:rPr>
-                <w:t>tomhillconnor</w:t>
+                <w:t>charles@abs-consulting.com</w:t>
               </w:r>
             </w:hyperlink>
           </w:p>
@@ -1846,8 +1889,209 @@
               <w:left w:val="single" w:sz="8" w:space="0" w:color="808080"/>
               <w:bottom w:val="single" w:sz="8" w:space="0" w:color="808080"/>
               <w:right w:val="single" w:sz="8" w:space="0" w:color="808080"/>
-              <w:insideH w:val="single" w:sz="8" w:space="0" w:color="808080"/>
-              <w:insideV w:val="single" w:sz="8" w:space="0" w:color="808080"/>
+            </w:tcBorders>
+            <w:shd w:fill="FFFFFF" w:val="clear"/>
+            <w:vAlign w:val="center"/>
+          </w:tcPr>
+          <w:p>
+            <w:pPr>
+              <w:pStyle w:val="TextBody"/>
+              <w:snapToGrid w:val="false"/>
+              <w:spacing w:before="0" w:after="120"/>
+              <w:rPr>
+                <w:rFonts w:ascii="Verdana" w:hAnsi="Verdana" w:cs="Verdana"/>
+                <w:sz w:val="14"/>
+                <w:szCs w:val="14"/>
+              </w:rPr>
+            </w:pPr>
+            <w:r>
+              <w:rPr>
+                <w:rFonts w:cs="Verdana" w:ascii="Verdana" w:hAnsi="Verdana"/>
+                <w:sz w:val="14"/>
+                <w:szCs w:val="14"/>
+              </w:rPr>
+              <w:t>Owner ABS Consulting</w:t>
+            </w:r>
+          </w:p>
+        </w:tc>
+      </w:tr>
+      <w:tr>
+        <w:trPr/>
+        <w:tc>
+          <w:tcPr>
+            <w:tcW w:w="1079" w:type="dxa"/>
+            <w:tcBorders>
+              <w:top w:val="single" w:sz="8" w:space="0" w:color="808080"/>
+              <w:left w:val="single" w:sz="8" w:space="0" w:color="808080"/>
+              <w:bottom w:val="single" w:sz="8" w:space="0" w:color="808080"/>
+            </w:tcBorders>
+            <w:shd w:fill="FFFFFF" w:val="clear"/>
+            <w:vAlign w:val="center"/>
+          </w:tcPr>
+          <w:p>
+            <w:pPr>
+              <w:pStyle w:val="TextBody"/>
+              <w:snapToGrid w:val="false"/>
+              <w:spacing w:before="0" w:after="120"/>
+              <w:rPr>
+                <w:rFonts w:ascii="Lato Thin" w:hAnsi="Lato Thin"/>
+                <w:sz w:val="14"/>
+                <w:szCs w:val="14"/>
+              </w:rPr>
+            </w:pPr>
+            <w:hyperlink r:id="rId10">
+              <w:r>
+                <w:rPr>
+                  <w:rStyle w:val="InternetLink"/>
+                  <w:rFonts w:cs="Verdana" w:ascii="Verdana" w:hAnsi="Verdana"/>
+                  <w:sz w:val="14"/>
+                  <w:szCs w:val="14"/>
+                </w:rPr>
+                <w:t>Tom Connor</w:t>
+              </w:r>
+            </w:hyperlink>
+          </w:p>
+        </w:tc>
+        <w:tc>
+          <w:tcPr>
+            <w:tcW w:w="1531" w:type="dxa"/>
+            <w:tcBorders>
+              <w:top w:val="single" w:sz="8" w:space="0" w:color="808080"/>
+              <w:left w:val="single" w:sz="8" w:space="0" w:color="808080"/>
+              <w:bottom w:val="single" w:sz="8" w:space="0" w:color="808080"/>
+            </w:tcBorders>
+            <w:shd w:fill="FFFFFF" w:val="clear"/>
+            <w:vAlign w:val="center"/>
+          </w:tcPr>
+          <w:p>
+            <w:pPr>
+              <w:pStyle w:val="TextBody"/>
+              <w:snapToGrid w:val="false"/>
+              <w:spacing w:before="0" w:after="120"/>
+              <w:rPr/>
+            </w:pPr>
+            <w:r>
+              <w:rPr>
+                <w:rFonts w:cs="Verdana" w:ascii="Verdana" w:hAnsi="Verdana"/>
+                <w:sz w:val="14"/>
+                <w:szCs w:val="14"/>
+              </w:rPr>
+              <w:t>(</w:t>
+            </w:r>
+            <w:r>
+              <w:rPr>
+                <w:rFonts w:cs="Verdana" w:ascii="Verdana" w:hAnsi="Verdana"/>
+                <w:sz w:val="14"/>
+                <w:szCs w:val="14"/>
+              </w:rPr>
+              <w:t>512</w:t>
+            </w:r>
+            <w:r>
+              <w:rPr>
+                <w:rFonts w:cs="Verdana" w:ascii="Verdana" w:hAnsi="Verdana"/>
+                <w:sz w:val="14"/>
+                <w:szCs w:val="14"/>
+              </w:rPr>
+              <w:t>)-</w:t>
+            </w:r>
+            <w:r>
+              <w:rPr>
+                <w:rFonts w:cs="Verdana" w:ascii="Verdana" w:hAnsi="Verdana"/>
+                <w:sz w:val="14"/>
+                <w:szCs w:val="14"/>
+              </w:rPr>
+              <w:t>422</w:t>
+            </w:r>
+            <w:r>
+              <w:rPr>
+                <w:rFonts w:cs="Verdana" w:ascii="Verdana" w:hAnsi="Verdana"/>
+                <w:sz w:val="14"/>
+                <w:szCs w:val="14"/>
+              </w:rPr>
+              <w:t>-</w:t>
+            </w:r>
+            <w:r>
+              <w:rPr>
+                <w:rFonts w:cs="Verdana" w:ascii="Verdana" w:hAnsi="Verdana"/>
+                <w:sz w:val="14"/>
+                <w:szCs w:val="14"/>
+              </w:rPr>
+              <w:t>1172</w:t>
+            </w:r>
+          </w:p>
+        </w:tc>
+        <w:tc>
+          <w:tcPr>
+            <w:tcW w:w="2070" w:type="dxa"/>
+            <w:tcBorders>
+              <w:top w:val="single" w:sz="8" w:space="0" w:color="808080"/>
+              <w:left w:val="single" w:sz="8" w:space="0" w:color="808080"/>
+              <w:bottom w:val="single" w:sz="8" w:space="0" w:color="808080"/>
+            </w:tcBorders>
+            <w:shd w:fill="FFFFFF" w:val="clear"/>
+            <w:vAlign w:val="center"/>
+          </w:tcPr>
+          <w:p>
+            <w:pPr>
+              <w:pStyle w:val="TextBody"/>
+              <w:snapToGrid w:val="false"/>
+              <w:spacing w:before="0" w:after="120"/>
+              <w:rPr/>
+            </w:pPr>
+            <w:hyperlink r:id="rId11">
+              <w:r>
+                <w:rPr>
+                  <w:rStyle w:val="InternetLink"/>
+                  <w:rFonts w:cs="Verdana" w:ascii="Verdana" w:hAnsi="Verdana"/>
+                  <w:sz w:val="14"/>
+                  <w:szCs w:val="14"/>
+                </w:rPr>
+                <w:t>tomhillconnor</w:t>
+              </w:r>
+            </w:hyperlink>
+            <w:hyperlink r:id="rId12">
+              <w:r>
+                <w:rPr>
+                  <w:rStyle w:val="InternetLink"/>
+                  <w:rFonts w:cs="Verdana" w:ascii="Verdana" w:hAnsi="Verdana"/>
+                  <w:sz w:val="14"/>
+                  <w:szCs w:val="14"/>
+                </w:rPr>
+                <w:t>@</w:t>
+              </w:r>
+            </w:hyperlink>
+            <w:hyperlink r:id="rId13">
+              <w:r>
+                <w:rPr>
+                  <w:rStyle w:val="InternetLink"/>
+                  <w:rFonts w:cs="Verdana" w:ascii="Verdana" w:hAnsi="Verdana"/>
+                  <w:sz w:val="14"/>
+                  <w:szCs w:val="14"/>
+                </w:rPr>
+                <w:t>yahoo</w:t>
+              </w:r>
+            </w:hyperlink>
+            <w:hyperlink r:id="rId14">
+              <w:r>
+                <w:rPr>
+                  <w:rStyle w:val="InternetLink"/>
+                  <w:rFonts w:cs="Verdana" w:ascii="Verdana" w:hAnsi="Verdana"/>
+                  <w:sz w:val="14"/>
+                  <w:szCs w:val="14"/>
+                </w:rPr>
+                <w:t>.com</w:t>
+              </w:r>
+            </w:hyperlink>
+          </w:p>
+        </w:tc>
+        <w:tc>
+          <w:tcPr>
+            <w:tcW w:w="3870" w:type="dxa"/>
+            <w:tcBorders>
+              <w:top w:val="single" w:sz="8" w:space="0" w:color="808080"/>
+              <w:left w:val="single" w:sz="8" w:space="0" w:color="808080"/>
+              <w:bottom w:val="single" w:sz="8" w:space="0" w:color="808080"/>
+              <w:right w:val="single" w:sz="8" w:space="0" w:color="808080"/>
             </w:tcBorders>
             <w:shd w:fill="FFFFFF" w:val="clear"/>
             <w:vAlign w:val="center"/>
@@ -1883,7 +2127,6 @@
               <w:top w:val="single" w:sz="8" w:space="0" w:color="808080"/>
               <w:left w:val="single" w:sz="8" w:space="0" w:color="808080"/>
               <w:bottom w:val="single" w:sz="8" w:space="0" w:color="808080"/>
-              <w:insideH w:val="single" w:sz="8" w:space="0" w:color="808080"/>
             </w:tcBorders>
             <w:shd w:fill="FFFFFF" w:val="clear"/>
             <w:vAlign w:val="center"/>
@@ -1895,7 +2138,7 @@
               <w:spacing w:before="0" w:after="120"/>
               <w:rPr/>
             </w:pPr>
-            <w:hyperlink r:id="rId11">
+            <w:hyperlink r:id="rId15">
               <w:r>
                 <w:rPr>
                   <w:rStyle w:val="InternetLink"/>
@@ -1903,7 +2146,29 @@
                   <w:sz w:val="14"/>
                   <w:szCs w:val="14"/>
                 </w:rPr>
-                <w:t>Jame Chen</w:t>
+                <w:t>Jame</w:t>
+              </w:r>
+            </w:hyperlink>
+            <w:hyperlink r:id="rId16">
+              <w:r>
+                <w:rPr>
+                  <w:rStyle w:val="InternetLink"/>
+                  <w:rFonts w:cs="Verdana" w:ascii="Verdana" w:hAnsi="Verdana"/>
+                  <w:sz w:val="14"/>
+                  <w:szCs w:val="14"/>
+                </w:rPr>
+                <w:t>s</w:t>
+              </w:r>
+            </w:hyperlink>
+            <w:hyperlink r:id="rId17">
+              <w:r>
+                <w:rPr>
+                  <w:rStyle w:val="InternetLink"/>
+                  <w:rFonts w:cs="Verdana" w:ascii="Verdana" w:hAnsi="Verdana"/>
+                  <w:sz w:val="14"/>
+                  <w:szCs w:val="14"/>
+                </w:rPr>
+                <w:t xml:space="preserve"> Chen</w:t>
               </w:r>
             </w:hyperlink>
           </w:p>
@@ -1915,76 +2180,6 @@
               <w:top w:val="single" w:sz="8" w:space="0" w:color="808080"/>
               <w:left w:val="single" w:sz="8" w:space="0" w:color="808080"/>
               <w:bottom w:val="single" w:sz="8" w:space="0" w:color="808080"/>
-              <w:insideH w:val="single" w:sz="8" w:space="0" w:color="808080"/>
-            </w:tcBorders>
-            <w:shd w:fill="FFFFFF" w:val="clear"/>
-            <w:vAlign w:val="center"/>
-          </w:tcPr>
-          <w:p>
-            <w:pPr>
-              <w:pStyle w:val="TextBody"/>
-              <w:snapToGrid w:val="false"/>
-              <w:spacing w:before="0" w:after="120"/>
-              <w:rPr>
-                <w:rFonts w:ascii="Verdana" w:hAnsi="Verdana" w:cs="Verdana"/>
-                <w:sz w:val="14"/>
-                <w:szCs w:val="14"/>
-              </w:rPr>
-            </w:pPr>
-            <w:bookmarkStart w:id="1" w:name="gc-number-2"/>
-            <w:bookmarkEnd w:id="1"/>
-            <w:r>
-              <w:rPr>
-                <w:rFonts w:cs="Verdana" w:ascii="Verdana" w:hAnsi="Verdana"/>
-                <w:sz w:val="14"/>
-                <w:szCs w:val="14"/>
-              </w:rPr>
-              <w:t>(408)-845-5360</w:t>
-            </w:r>
-          </w:p>
-        </w:tc>
-        <w:tc>
-          <w:tcPr>
-            <w:tcW w:w="2070" w:type="dxa"/>
-            <w:tcBorders>
-              <w:top w:val="single" w:sz="8" w:space="0" w:color="808080"/>
-              <w:left w:val="single" w:sz="8" w:space="0" w:color="808080"/>
-              <w:bottom w:val="single" w:sz="8" w:space="0" w:color="808080"/>
-              <w:insideH w:val="single" w:sz="8" w:space="0" w:color="808080"/>
-            </w:tcBorders>
-            <w:shd w:fill="FFFFFF" w:val="clear"/>
-            <w:vAlign w:val="center"/>
-          </w:tcPr>
-          <w:p>
-            <w:pPr>
-              <w:pStyle w:val="TextBody"/>
-              <w:snapToGrid w:val="false"/>
-              <w:spacing w:before="0" w:after="120"/>
-              <w:rPr/>
-            </w:pPr>
-            <w:hyperlink r:id="rId12">
-              <w:r>
-                <w:rPr>
-                  <w:rStyle w:val="InternetLink"/>
-                  <w:rFonts w:cs="Verdana" w:ascii="Verdana" w:hAnsi="Verdana"/>
-                  <w:sz w:val="14"/>
-                  <w:szCs w:val="14"/>
-                </w:rPr>
-                <w:t>jchen@salira.com</w:t>
-              </w:r>
-            </w:hyperlink>
-          </w:p>
-        </w:tc>
-        <w:tc>
-          <w:tcPr>
-            <w:tcW w:w="3870" w:type="dxa"/>
-            <w:tcBorders>
-              <w:top w:val="single" w:sz="8" w:space="0" w:color="808080"/>
-              <w:left w:val="single" w:sz="8" w:space="0" w:color="808080"/>
-              <w:bottom w:val="single" w:sz="8" w:space="0" w:color="808080"/>
-              <w:right w:val="single" w:sz="8" w:space="0" w:color="808080"/>
-              <w:insideH w:val="single" w:sz="8" w:space="0" w:color="808080"/>
-              <w:insideV w:val="single" w:sz="8" w:space="0" w:color="808080"/>
             </w:tcBorders>
             <w:shd w:fill="FFFFFF" w:val="clear"/>
             <w:vAlign w:val="center"/>
@@ -2006,21 +2201,17 @@
                 <w:sz w:val="14"/>
                 <w:szCs w:val="14"/>
               </w:rPr>
-              <w:t>Vice President of Engineering, Salira Optical Network Systems</w:t>
+              <w:t>(408)-845-5360</w:t>
             </w:r>
           </w:p>
         </w:tc>
-      </w:tr>
-      <w:tr>
-        <w:trPr/>
         <w:tc>
           <w:tcPr>
-            <w:tcW w:w="1079" w:type="dxa"/>
+            <w:tcW w:w="2070" w:type="dxa"/>
             <w:tcBorders>
               <w:top w:val="single" w:sz="8" w:space="0" w:color="808080"/>
               <w:left w:val="single" w:sz="8" w:space="0" w:color="808080"/>
               <w:bottom w:val="single" w:sz="8" w:space="0" w:color="808080"/>
-              <w:insideH w:val="single" w:sz="8" w:space="0" w:color="808080"/>
             </w:tcBorders>
             <w:shd w:fill="FFFFFF" w:val="clear"/>
             <w:vAlign w:val="center"/>
@@ -2032,7 +2223,7 @@
               <w:spacing w:before="0" w:after="120"/>
               <w:rPr/>
             </w:pPr>
-            <w:hyperlink r:id="rId13">
+            <w:hyperlink r:id="rId18">
               <w:r>
                 <w:rPr>
                   <w:rStyle w:val="InternetLink"/>
@@ -2040,19 +2231,19 @@
                   <w:sz w:val="14"/>
                   <w:szCs w:val="14"/>
                 </w:rPr>
-                <w:t>Omair Ahmed</w:t>
+                <w:t>specware8@gmail.com</w:t>
               </w:r>
             </w:hyperlink>
           </w:p>
         </w:tc>
         <w:tc>
           <w:tcPr>
-            <w:tcW w:w="1531" w:type="dxa"/>
+            <w:tcW w:w="3870" w:type="dxa"/>
             <w:tcBorders>
               <w:top w:val="single" w:sz="8" w:space="0" w:color="808080"/>
               <w:left w:val="single" w:sz="8" w:space="0" w:color="808080"/>
               <w:bottom w:val="single" w:sz="8" w:space="0" w:color="808080"/>
-              <w:insideH w:val="single" w:sz="8" w:space="0" w:color="808080"/>
+              <w:right w:val="single" w:sz="8" w:space="0" w:color="808080"/>
             </w:tcBorders>
             <w:shd w:fill="FFFFFF" w:val="clear"/>
             <w:vAlign w:val="center"/>
@@ -2074,18 +2265,20 @@
                 <w:sz w:val="14"/>
                 <w:szCs w:val="14"/>
               </w:rPr>
-              <w:t>(224) 715-9786</w:t>
+              <w:t>Consultant at Specware &amp; @Opp, LLC</w:t>
             </w:r>
           </w:p>
         </w:tc>
+      </w:tr>
+      <w:tr>
+        <w:trPr/>
         <w:tc>
           <w:tcPr>
-            <w:tcW w:w="2070" w:type="dxa"/>
+            <w:tcW w:w="1079" w:type="dxa"/>
             <w:tcBorders>
               <w:top w:val="single" w:sz="8" w:space="0" w:color="808080"/>
               <w:left w:val="single" w:sz="8" w:space="0" w:color="808080"/>
               <w:bottom w:val="single" w:sz="8" w:space="0" w:color="808080"/>
-              <w:insideH w:val="single" w:sz="8" w:space="0" w:color="808080"/>
             </w:tcBorders>
             <w:shd w:fill="FFFFFF" w:val="clear"/>
             <w:vAlign w:val="center"/>
@@ -2097,7 +2290,7 @@
               <w:spacing w:before="0" w:after="120"/>
               <w:rPr/>
             </w:pPr>
-            <w:hyperlink r:id="rId14">
+            <w:hyperlink r:id="rId19">
               <w:r>
                 <w:rPr>
                   <w:rStyle w:val="InternetLink"/>
@@ -2105,21 +2298,18 @@
                   <w:sz w:val="14"/>
                   <w:szCs w:val="14"/>
                 </w:rPr>
-                <w:t>omair.ahmed@ge.com</w:t>
+                <w:t>Shivdutt Jha</w:t>
               </w:r>
             </w:hyperlink>
           </w:p>
         </w:tc>
         <w:tc>
           <w:tcPr>
-            <w:tcW w:w="3870" w:type="dxa"/>
+            <w:tcW w:w="1531" w:type="dxa"/>
             <w:tcBorders>
               <w:top w:val="single" w:sz="8" w:space="0" w:color="808080"/>
               <w:left w:val="single" w:sz="8" w:space="0" w:color="808080"/>
               <w:bottom w:val="single" w:sz="8" w:space="0" w:color="808080"/>
-              <w:right w:val="single" w:sz="8" w:space="0" w:color="808080"/>
-              <w:insideH w:val="single" w:sz="8" w:space="0" w:color="808080"/>
-              <w:insideV w:val="single" w:sz="8" w:space="0" w:color="808080"/>
             </w:tcBorders>
             <w:shd w:fill="FFFFFF" w:val="clear"/>
             <w:vAlign w:val="center"/>
@@ -2141,21 +2331,17 @@
                 <w:sz w:val="14"/>
                 <w:szCs w:val="14"/>
               </w:rPr>
-              <w:t>Coworker, General Electric</w:t>
+              <w:t>(408)-806-3476</w:t>
             </w:r>
           </w:p>
         </w:tc>
-      </w:tr>
-      <w:tr>
-        <w:trPr/>
         <w:tc>
           <w:tcPr>
-            <w:tcW w:w="1079" w:type="dxa"/>
+            <w:tcW w:w="2070" w:type="dxa"/>
             <w:tcBorders>
               <w:top w:val="single" w:sz="8" w:space="0" w:color="808080"/>
               <w:left w:val="single" w:sz="8" w:space="0" w:color="808080"/>
               <w:bottom w:val="single" w:sz="8" w:space="0" w:color="808080"/>
-              <w:insideH w:val="single" w:sz="8" w:space="0" w:color="808080"/>
             </w:tcBorders>
             <w:shd w:fill="FFFFFF" w:val="clear"/>
             <w:vAlign w:val="center"/>
@@ -2167,74 +2353,7 @@
               <w:spacing w:before="0" w:after="120"/>
               <w:rPr/>
             </w:pPr>
-            <w:hyperlink r:id="rId15">
-              <w:r>
-                <w:rPr>
-                  <w:rStyle w:val="InternetLink"/>
-                  <w:rFonts w:cs="Verdana" w:ascii="Verdana" w:hAnsi="Verdana"/>
-                  <w:sz w:val="14"/>
-                  <w:szCs w:val="14"/>
-                </w:rPr>
-                <w:t>Shivdutt Jha</w:t>
-              </w:r>
-            </w:hyperlink>
-          </w:p>
-        </w:tc>
-        <w:tc>
-          <w:tcPr>
-            <w:tcW w:w="1531" w:type="dxa"/>
-            <w:tcBorders>
-              <w:top w:val="single" w:sz="8" w:space="0" w:color="808080"/>
-              <w:left w:val="single" w:sz="8" w:space="0" w:color="808080"/>
-              <w:bottom w:val="single" w:sz="8" w:space="0" w:color="808080"/>
-              <w:insideH w:val="single" w:sz="8" w:space="0" w:color="808080"/>
-            </w:tcBorders>
-            <w:shd w:fill="FFFFFF" w:val="clear"/>
-            <w:vAlign w:val="center"/>
-          </w:tcPr>
-          <w:p>
-            <w:pPr>
-              <w:pStyle w:val="TextBody"/>
-              <w:snapToGrid w:val="false"/>
-              <w:spacing w:before="0" w:after="120"/>
-              <w:rPr>
-                <w:rFonts w:ascii="Verdana" w:hAnsi="Verdana" w:cs="Verdana"/>
-                <w:sz w:val="14"/>
-                <w:szCs w:val="14"/>
-              </w:rPr>
-            </w:pPr>
-            <w:bookmarkStart w:id="2" w:name="gc-number-3"/>
-            <w:bookmarkEnd w:id="2"/>
-            <w:r>
-              <w:rPr>
-                <w:rFonts w:cs="Verdana" w:ascii="Verdana" w:hAnsi="Verdana"/>
-                <w:sz w:val="14"/>
-                <w:szCs w:val="14"/>
-              </w:rPr>
-              <w:t>(408)-806-3476</w:t>
-            </w:r>
-          </w:p>
-        </w:tc>
-        <w:tc>
-          <w:tcPr>
-            <w:tcW w:w="2070" w:type="dxa"/>
-            <w:tcBorders>
-              <w:top w:val="single" w:sz="8" w:space="0" w:color="808080"/>
-              <w:left w:val="single" w:sz="8" w:space="0" w:color="808080"/>
-              <w:bottom w:val="single" w:sz="8" w:space="0" w:color="808080"/>
-              <w:insideH w:val="single" w:sz="8" w:space="0" w:color="808080"/>
-            </w:tcBorders>
-            <w:shd w:fill="FFFFFF" w:val="clear"/>
-            <w:vAlign w:val="center"/>
-          </w:tcPr>
-          <w:p>
-            <w:pPr>
-              <w:pStyle w:val="TextBody"/>
-              <w:snapToGrid w:val="false"/>
-              <w:spacing w:before="0" w:after="120"/>
-              <w:rPr/>
-            </w:pPr>
-            <w:hyperlink r:id="rId16">
+            <w:hyperlink r:id="rId20">
               <w:r>
                 <w:rPr>
                   <w:rStyle w:val="InternetLink"/>
@@ -2255,8 +2374,6 @@
               <w:left w:val="single" w:sz="8" w:space="0" w:color="808080"/>
               <w:bottom w:val="single" w:sz="8" w:space="0" w:color="808080"/>
               <w:right w:val="single" w:sz="8" w:space="0" w:color="808080"/>
-              <w:insideH w:val="single" w:sz="8" w:space="0" w:color="808080"/>
-              <w:insideV w:val="single" w:sz="8" w:space="0" w:color="808080"/>
             </w:tcBorders>
             <w:shd w:fill="FFFFFF" w:val="clear"/>
             <w:vAlign w:val="center"/>
@@ -2421,7 +2538,7 @@
                     </pic:cNvPicPr>
                   </pic:nvPicPr>
                   <pic:blipFill>
-                    <a:blip r:embed="rId17"/>
+                    <a:blip r:embed="rId21"/>
                     <a:stretch>
                       <a:fillRect/>
                     </a:stretch>
@@ -2521,7 +2638,7 @@
         <w:pStyle w:val="TextBody"/>
         <w:rPr/>
       </w:pPr>
-      <w:hyperlink r:id="rId18">
+      <w:hyperlink r:id="rId22">
         <w:r>
           <w:rPr>
             <w:rStyle w:val="InternetLink"/>
@@ -2904,7 +3021,7 @@
                     </pic:cNvPicPr>
                   </pic:nvPicPr>
                   <pic:blipFill>
-                    <a:blip r:embed="rId19"/>
+                    <a:blip r:embed="rId23"/>
                     <a:stretch>
                       <a:fillRect/>
                     </a:stretch>
@@ -3249,7 +3366,7 @@
                     </pic:cNvPicPr>
                   </pic:nvPicPr>
                   <pic:blipFill>
-                    <a:blip r:embed="rId20"/>
+                    <a:blip r:embed="rId24"/>
                     <a:stretch>
                       <a:fillRect/>
                     </a:stretch>
@@ -3301,17 +3418,43 @@
         <w:pStyle w:val="TextBody"/>
         <w:spacing w:lineRule="atLeast" w:line="240" w:before="165" w:after="165"/>
         <w:ind w:left="165" w:right="165" w:hanging="0"/>
-        <w:rPr/>
-      </w:pPr>
-      <w:r>
-        <w:rPr>
-          <w:rFonts w:cs="Verdana" w:ascii="Verdana" w:hAnsi="Verdana"/>
+        <w:rPr>
+          <w:rFonts w:ascii="Verdana" w:hAnsi="Verdana" w:cs="Verdana"/>
+          <w:b/>
           <w:b/>
           <w:bCs/>
           <w:color w:val="009900"/>
           <w:sz w:val="24"/>
           <w:szCs w:val="24"/>
         </w:rPr>
+      </w:pPr>
+      <w:r>
+        <w:rPr>
+          <w:rFonts w:cs="Verdana" w:ascii="Verdana" w:hAnsi="Verdana"/>
+          <w:b/>
+          <w:bCs/>
+          <w:color w:val="009900"/>
+          <w:sz w:val="24"/>
+          <w:szCs w:val="24"/>
+        </w:rPr>
+      </w:r>
+    </w:p>
+    <w:p>
+      <w:pPr>
+        <w:pStyle w:val="TextBody"/>
+        <w:spacing w:lineRule="atLeast" w:line="240" w:before="165" w:after="165"/>
+        <w:ind w:left="165" w:right="165" w:hanging="0"/>
+        <w:rPr/>
+      </w:pPr>
+      <w:r>
+        <w:rPr>
+          <w:rFonts w:cs="Verdana" w:ascii="Verdana" w:hAnsi="Verdana"/>
+          <w:b/>
+          <w:bCs/>
+          <w:color w:val="009900"/>
+          <w:sz w:val="24"/>
+          <w:szCs w:val="24"/>
+        </w:rPr>
         <w:t>ICANN</w:t>
       </w:r>
       <w:r>
@@ -3367,7 +3510,7 @@
         </w:rPr>
         <w:t xml:space="preserve">Developed </w:t>
       </w:r>
-      <w:hyperlink r:id="rId21">
+      <w:hyperlink r:id="rId25">
         <w:r>
           <w:rPr>
             <w:rStyle w:val="InternetLink"/>
@@ -3482,7 +3625,7 @@
                     </pic:cNvPicPr>
                   </pic:nvPicPr>
                   <pic:blipFill>
-                    <a:blip r:embed="rId22"/>
+                    <a:blip r:embed="rId26"/>
                     <a:stretch>
                       <a:fillRect/>
                     </a:stretch>
@@ -3541,6 +3684,16 @@
         </w:rPr>
         <w:t xml:space="preserve">  </w:t>
       </w:r>
+    </w:p>
+    <w:p>
+      <w:pPr>
+        <w:pStyle w:val="TextBody"/>
+        <w:rPr>
+          <w:b w:val="false"/>
+          <w:b w:val="false"/>
+          <w:bCs w:val="false"/>
+        </w:rPr>
+      </w:pPr>
       <w:r>
         <w:rPr>
           <w:b w:val="false"/>
@@ -3557,7 +3710,7 @@
         <w:jc w:val="left"/>
         <w:rPr/>
       </w:pPr>
-      <w:hyperlink r:id="rId23">
+      <w:hyperlink r:id="rId27">
         <w:r>
           <w:rPr>
             <w:rStyle w:val="InternetLink"/>
@@ -3617,24 +3770,12 @@
         <w:br/>
         <w:br/>
       </w:r>
-      <w:bookmarkStart w:id="3" w:name="__DdeLink__129_1524881868"/>
-      <w:r>
-        <w:rPr>
-          <w:rFonts w:cs="Verdana" w:ascii="Verdana" w:hAnsi="Verdana"/>
-          <w:b/>
-          <w:bCs/>
-          <w:color w:val="800000"/>
-          <w:sz w:val="18"/>
-        </w:rPr>
-        <w:t>Devops Admin:</w:t>
-      </w:r>
-      <w:bookmarkEnd w:id="3"/>
-      <w:r>
-        <w:rPr>
-          <w:rFonts w:cs="Verdana" w:ascii="Verdana" w:hAnsi="Verdana"/>
-          <w:sz w:val="18"/>
-        </w:rPr>
-        <w:t xml:space="preserve"> Initially wrote scripts to import data from </w:t>
+      <w:r>
+        <w:rPr>
+          <w:rFonts w:cs="Verdana" w:ascii="Verdana" w:hAnsi="Verdana"/>
+          <w:sz w:val="18"/>
+        </w:rPr>
+        <w:t xml:space="preserve">Initially wrote scripts to import data from </w:t>
       </w:r>
       <w:r>
         <w:rPr>
@@ -4012,7 +4153,7 @@
                     </pic:cNvPicPr>
                   </pic:nvPicPr>
                   <pic:blipFill>
-                    <a:blip r:embed="rId24"/>
+                    <a:blip r:embed="rId28"/>
                     <a:stretch>
                       <a:fillRect/>
                     </a:stretch>
@@ -4277,7 +4418,7 @@
                     </pic:cNvPicPr>
                   </pic:nvPicPr>
                   <pic:blipFill>
-                    <a:blip r:embed="rId25"/>
+                    <a:blip r:embed="rId29"/>
                     <a:stretch>
                       <a:fillRect/>
                     </a:stretch>
@@ -4395,7 +4536,7 @@
         <w:pStyle w:val="TextBody"/>
         <w:rPr/>
       </w:pPr>
-      <w:hyperlink r:id="rId26">
+      <w:hyperlink r:id="rId30">
         <w:r>
           <w:rPr>
             <w:rStyle w:val="InternetLink"/>
@@ -4492,7 +4633,7 @@
         </w:rPr>
         <w:t xml:space="preserve">. Using ClearSCM's </w:t>
       </w:r>
-      <w:hyperlink r:id="rId27">
+      <w:hyperlink r:id="rId31">
         <w:r>
           <w:rPr>
             <w:rStyle w:val="InternetLink"/>
@@ -4512,7 +4653,7 @@
         </w:rPr>
         <w:t xml:space="preserve">, </w:t>
       </w:r>
-      <w:hyperlink r:id="rId28">
+      <w:hyperlink r:id="rId32">
         <w:r>
           <w:rPr>
             <w:rStyle w:val="InternetLink"/>
@@ -4532,7 +4673,7 @@
         </w:rPr>
         <w:t xml:space="preserve"> and </w:t>
       </w:r>
-      <w:hyperlink r:id="rId29">
+      <w:hyperlink r:id="rId33">
         <w:r>
           <w:rPr>
             <w:rStyle w:val="InternetLink"/>
@@ -4609,7 +4750,7 @@
         </w:rPr>
         <w:t xml:space="preserve">Migrated a project from their unsupported build environment into the standard </w:t>
       </w:r>
-      <w:hyperlink r:id="rId30">
+      <w:hyperlink r:id="rId34">
         <w:r>
           <w:rPr>
             <w:rStyle w:val="InternetLink"/>
@@ -4861,7 +5002,7 @@
                     </pic:cNvPicPr>
                   </pic:nvPicPr>
                   <pic:blipFill>
-                    <a:blip r:embed="rId31"/>
+                    <a:blip r:embed="rId35"/>
                     <a:stretch>
                       <a:fillRect/>
                     </a:stretch>
@@ -4931,7 +5072,7 @@
         <w:pStyle w:val="TextBody"/>
         <w:rPr/>
       </w:pPr>
-      <w:hyperlink r:id="rId32">
+      <w:hyperlink r:id="rId36">
         <w:r>
           <w:rPr>
             <w:rStyle w:val="InternetLink"/>
@@ -5067,7 +5208,7 @@
         </w:rPr>
         <w:t xml:space="preserve">Developed a command line debugger called </w:t>
       </w:r>
-      <w:hyperlink r:id="rId33">
+      <w:hyperlink r:id="rId37">
         <w:r>
           <w:rPr>
             <w:rStyle w:val="InternetLink"/>
@@ -5086,7 +5227,7 @@
         </w:rPr>
         <w:t xml:space="preserve"> which provided a consistent interface with complete command history and variable substitution courtesy of a Perl module that I wrote called </w:t>
       </w:r>
-      <w:hyperlink r:id="rId34">
+      <w:hyperlink r:id="rId38">
         <w:r>
           <w:rPr>
             <w:rStyle w:val="InternetLink"/>
@@ -5231,7 +5372,7 @@
                     </pic:cNvPicPr>
                   </pic:nvPicPr>
                   <pic:blipFill>
-                    <a:blip r:embed="rId35"/>
+                    <a:blip r:embed="rId39"/>
                     <a:stretch>
                       <a:fillRect/>
                     </a:stretch>
@@ -5307,7 +5448,7 @@
         <w:pStyle w:val="TextBody"/>
         <w:rPr/>
       </w:pPr>
-      <w:hyperlink r:id="rId36">
+      <w:hyperlink r:id="rId40">
         <w:r>
           <w:rPr>
             <w:rStyle w:val="InternetLink"/>
@@ -5429,7 +5570,7 @@
         </w:rPr>
         <w:t xml:space="preserve"> administration. Developed an </w:t>
       </w:r>
-      <w:hyperlink r:id="rId37">
+      <w:hyperlink r:id="rId41">
         <w:r>
           <w:rPr>
             <w:rStyle w:val="InternetLink"/>
@@ -5605,7 +5746,7 @@
                     </pic:cNvPicPr>
                   </pic:nvPicPr>
                   <pic:blipFill>
-                    <a:blip r:embed="rId38"/>
+                    <a:blip r:embed="rId42"/>
                     <a:stretch>
                       <a:fillRect/>
                     </a:stretch>
@@ -5705,7 +5846,7 @@
         <w:pStyle w:val="TextBody"/>
         <w:rPr/>
       </w:pPr>
-      <w:hyperlink r:id="rId39">
+      <w:hyperlink r:id="rId43">
         <w:r>
           <w:rPr>
             <w:rStyle w:val="InternetLink"/>
@@ -5928,7 +6069,7 @@
         </w:rPr>
         <w:t xml:space="preserve">Instrumental in establishment of Perl standards and introduction of Perl tools such as </w:t>
       </w:r>
-      <w:hyperlink r:id="rId40">
+      <w:hyperlink r:id="rId44">
         <w:r>
           <w:rPr>
             <w:rStyle w:val="InternetLink"/>
@@ -5947,7 +6088,7 @@
         </w:rPr>
         <w:t xml:space="preserve"> and </w:t>
       </w:r>
-      <w:hyperlink r:id="rId41">
+      <w:hyperlink r:id="rId45">
         <w:r>
           <w:rPr>
             <w:rStyle w:val="InternetLink"/>
@@ -5980,7 +6121,7 @@
         </w:rPr>
         <w:t xml:space="preserve">Developed an extensive test driver application in Perl to interface and drive tests using </w:t>
       </w:r>
-      <w:hyperlink r:id="rId42">
+      <w:hyperlink r:id="rId46">
         <w:r>
           <w:rPr>
             <w:rStyle w:val="InternetLink"/>
@@ -5999,7 +6140,7 @@
         </w:rPr>
         <w:t xml:space="preserve"> as well as interfacing to other simulators and external hardware. The system automates the running of regression tests, official testing before the customer, assists with validation of test results, collecting of log files, checking log files into Clearcase and records status into a MySQL database. Developed a PHP web page to present the data in various forms including graphs, reports, exporting to CSV files and emailing of reports. Implemented maintenance programs to scrub and keep the data clean. This system was instrumental in Functional Quality Testing for the </w:t>
       </w:r>
-      <w:hyperlink r:id="rId43">
+      <w:hyperlink r:id="rId47">
         <w:r>
           <w:rPr>
             <w:rStyle w:val="InternetLink"/>
@@ -6161,7 +6302,7 @@
                     </pic:cNvPicPr>
                   </pic:nvPicPr>
                   <pic:blipFill>
-                    <a:blip r:embed="rId44"/>
+                    <a:blip r:embed="rId48"/>
                     <a:stretch>
                       <a:fillRect/>
                     </a:stretch>
@@ -6213,7 +6354,7 @@
         <w:pStyle w:val="TextBody"/>
         <w:rPr/>
       </w:pPr>
-      <w:hyperlink r:id="rId45">
+      <w:hyperlink r:id="rId49">
         <w:r>
           <w:rPr>
             <w:rStyle w:val="InternetLink"/>
@@ -6444,7 +6585,7 @@
                     </pic:cNvPicPr>
                   </pic:nvPicPr>
                   <pic:blipFill>
-                    <a:blip r:embed="rId46"/>
+                    <a:blip r:embed="rId50"/>
                     <a:stretch>
                       <a:fillRect/>
                     </a:stretch>
@@ -6479,7 +6620,7 @@
         <w:pStyle w:val="TextBody"/>
         <w:rPr/>
       </w:pPr>
-      <w:hyperlink r:id="rId47">
+      <w:hyperlink r:id="rId51">
         <w:r>
           <w:rPr>
             <w:rStyle w:val="InternetLink"/>
@@ -6762,7 +6903,7 @@
                     </pic:cNvPicPr>
                   </pic:nvPicPr>
                   <pic:blipFill>
-                    <a:blip r:embed="rId48"/>
+                    <a:blip r:embed="rId52"/>
                     <a:stretch>
                       <a:fillRect/>
                     </a:stretch>
@@ -6847,7 +6988,7 @@
           <w:szCs w:val="24"/>
         </w:rPr>
       </w:pPr>
-      <w:hyperlink r:id="rId49">
+      <w:hyperlink r:id="rId53">
         <w:r>
           <w:rPr/>
         </w:r>
@@ -6858,7 +6999,7 @@
         <w:pStyle w:val="TextBody"/>
         <w:rPr/>
       </w:pPr>
-      <w:hyperlink r:id="rId50">
+      <w:hyperlink r:id="rId54">
         <w:r>
           <w:rPr>
             <w:rStyle w:val="InternetLink"/>
@@ -6923,7 +7064,7 @@
         </w:rPr>
         <w:t xml:space="preserve">Served as Clearcase/Clearquest Administrator as well as overall support of systems. Developed several </w:t>
       </w:r>
-      <w:hyperlink r:id="rId51">
+      <w:hyperlink r:id="rId55">
         <w:r>
           <w:rPr>
             <w:rStyle w:val="InternetLink"/>
@@ -6942,7 +7083,7 @@
         </w:rPr>
         <w:t xml:space="preserve"> as well as ported my </w:t>
       </w:r>
-      <w:hyperlink r:id="rId52">
+      <w:hyperlink r:id="rId56">
         <w:r>
           <w:rPr>
             <w:rStyle w:val="InternetLink"/>
@@ -6975,7 +7116,7 @@
         </w:rPr>
         <w:t xml:space="preserve">Developed a complex </w:t>
       </w:r>
-      <w:hyperlink r:id="rId53">
+      <w:hyperlink r:id="rId57">
         <w:r>
           <w:rPr>
             <w:rStyle w:val="InternetLink"/>
@@ -7157,7 +7298,7 @@
                     </pic:cNvPicPr>
                   </pic:nvPicPr>
                   <pic:blipFill>
-                    <a:blip r:embed="rId54"/>
+                    <a:blip r:embed="rId58"/>
                     <a:stretch>
                       <a:fillRect/>
                     </a:stretch>
@@ -7210,7 +7351,7 @@
         <w:pStyle w:val="TextBody"/>
         <w:rPr/>
       </w:pPr>
-      <w:hyperlink r:id="rId55">
+      <w:hyperlink r:id="rId59">
         <w:r>
           <w:rPr>
             <w:rStyle w:val="InternetLink"/>
@@ -7264,7 +7405,7 @@
         </w:rPr>
         <w:t xml:space="preserve">Developed a process of providing full text search of the company's defect database using Perl and Htdig (See </w:t>
       </w:r>
-      <w:hyperlink r:id="rId56">
+      <w:hyperlink r:id="rId60">
         <w:r>
           <w:rPr>
             <w:rStyle w:val="InternetLink"/>
@@ -7283,7 +7424,7 @@
         </w:rPr>
         <w:t xml:space="preserve">). Developed a web based report to show CVS activity as well as several other CVS related utilities(See </w:t>
       </w:r>
-      <w:hyperlink r:id="rId57">
+      <w:hyperlink r:id="rId61">
         <w:r>
           <w:rPr>
             <w:rStyle w:val="InternetLink"/>
@@ -7402,7 +7543,7 @@
                     </pic:cNvPicPr>
                   </pic:nvPicPr>
                   <pic:blipFill>
-                    <a:blip r:embed="rId58"/>
+                    <a:blip r:embed="rId62"/>
                     <a:stretch>
                       <a:fillRect/>
                     </a:stretch>
@@ -7446,7 +7587,7 @@
         <w:pStyle w:val="TextBody"/>
         <w:rPr/>
       </w:pPr>
-      <w:hyperlink r:id="rId59">
+      <w:hyperlink r:id="rId63">
         <w:r>
           <w:rPr>
             <w:rStyle w:val="InternetLink"/>
@@ -7604,7 +7745,7 @@
                     </pic:cNvPicPr>
                   </pic:nvPicPr>
                   <pic:blipFill>
-                    <a:blip r:embed="rId60"/>
+                    <a:blip r:embed="rId64"/>
                     <a:stretch>
                       <a:fillRect/>
                     </a:stretch>
@@ -7669,7 +7810,7 @@
         </w:rPr>
         <w:t>Sa</w:t>
       </w:r>
-      <w:hyperlink r:id="rId61">
+      <w:hyperlink r:id="rId65">
         <w:r>
           <w:rPr>
             <w:rStyle w:val="InternetLink"/>
@@ -7706,7 +7847,7 @@
         <w:pStyle w:val="TextBody"/>
         <w:rPr/>
       </w:pPr>
-      <w:bookmarkStart w:id="4" w:name="__DdeLink__736_1091040514"/>
+      <w:bookmarkStart w:id="0" w:name="__DdeLink__736_1091040514"/>
       <w:r>
         <w:rPr>
           <w:rFonts w:ascii="Veranda" w:hAnsi="Veranda"/>
@@ -7732,7 +7873,7 @@
         </w:rPr>
         <w:t xml:space="preserve"> for this mostly Windows shop. I helped others in setting up the Clearcase/Clearquest environment as well as provided </w:t>
       </w:r>
-      <w:hyperlink r:id="rId62">
+      <w:hyperlink r:id="rId66">
         <w:r>
           <w:rPr>
             <w:rStyle w:val="InternetLink"/>
@@ -7782,7 +7923,7 @@
         </w:rPr>
         <w:t xml:space="preserve"> managing the build process. I employed wide usage of </w:t>
       </w:r>
-      <w:hyperlink r:id="rId63">
+      <w:hyperlink r:id="rId67">
         <w:r>
           <w:rPr>
             <w:rStyle w:val="InternetLink"/>
@@ -7818,7 +7959,7 @@
         </w:rPr>
         <w:t xml:space="preserve"> and other standard Unix and GNU utilities. When users complained that building remotely was slow I performed </w:t>
       </w:r>
-      <w:hyperlink r:id="rId64">
+      <w:hyperlink r:id="rId68">
         <w:r>
           <w:rPr>
             <w:rStyle w:val="InternetLink"/>
@@ -7837,7 +7978,7 @@
         </w:rPr>
         <w:t xml:space="preserve">. I also performed </w:t>
       </w:r>
-      <w:hyperlink r:id="rId65">
+      <w:hyperlink r:id="rId69">
         <w:r>
           <w:rPr>
             <w:rStyle w:val="InternetLink"/>
@@ -7919,7 +8060,7 @@
         </w:rPr>
         <w:t xml:space="preserve">I designed and implemented a </w:t>
       </w:r>
-      <w:hyperlink r:id="rId66">
+      <w:hyperlink r:id="rId70">
         <w:r>
           <w:rPr>
             <w:rStyle w:val="InternetLink"/>
@@ -8045,7 +8186,7 @@
         </w:rPr>
         <w:t>TCL/TK</w:t>
       </w:r>
-      <w:bookmarkEnd w:id="4"/>
+      <w:bookmarkEnd w:id="0"/>
       <w:r>
         <w:rPr>
           <w:rFonts w:ascii="Veranda" w:hAnsi="Veranda"/>
@@ -8155,7 +8296,7 @@
                     </pic:cNvPicPr>
                   </pic:nvPicPr>
                   <pic:blipFill>
-                    <a:blip r:embed="rId67"/>
+                    <a:blip r:embed="rId71"/>
                     <a:stretch>
                       <a:fillRect/>
                     </a:stretch>
@@ -8199,7 +8340,7 @@
         <w:pStyle w:val="TextBody"/>
         <w:rPr/>
       </w:pPr>
-      <w:hyperlink r:id="rId68">
+      <w:hyperlink r:id="rId72">
         <w:r>
           <w:rPr>
             <w:rStyle w:val="InternetLink"/>
@@ -8547,7 +8688,7 @@
                     </pic:cNvPicPr>
                   </pic:nvPicPr>
                   <pic:blipFill>
-                    <a:blip r:embed="rId69"/>
+                    <a:blip r:embed="rId73"/>
                     <a:stretch>
                       <a:fillRect/>
                     </a:stretch>
@@ -8609,7 +8750,7 @@
         <w:pStyle w:val="TextBody"/>
         <w:rPr/>
       </w:pPr>
-      <w:hyperlink r:id="rId70">
+      <w:hyperlink r:id="rId74">
         <w:r>
           <w:rPr>
             <w:rStyle w:val="InternetLink"/>
@@ -8800,7 +8941,7 @@
                     </pic:cNvPicPr>
                   </pic:nvPicPr>
                   <pic:blipFill>
-                    <a:blip r:embed="rId71"/>
+                    <a:blip r:embed="rId75"/>
                     <a:stretch>
                       <a:fillRect/>
                     </a:stretch>
@@ -8871,7 +9012,7 @@
         <w:pStyle w:val="TextBody"/>
         <w:rPr/>
       </w:pPr>
-      <w:hyperlink r:id="rId72">
+      <w:hyperlink r:id="rId76">
         <w:r>
           <w:rPr>
             <w:rStyle w:val="InternetLink"/>
@@ -9044,7 +9185,7 @@
                     </pic:cNvPicPr>
                   </pic:nvPicPr>
                   <pic:blipFill>
-                    <a:blip r:embed="rId73"/>
+                    <a:blip r:embed="rId77"/>
                     <a:stretch>
                       <a:fillRect/>
                     </a:stretch>
@@ -9088,7 +9229,7 @@
         <w:pStyle w:val="TextBody"/>
         <w:rPr/>
       </w:pPr>
-      <w:hyperlink r:id="rId74">
+      <w:hyperlink r:id="rId78">
         <w:r>
           <w:rPr>
             <w:rStyle w:val="InternetLink"/>
@@ -9225,7 +9366,7 @@
         </w:rPr>
         <w:t xml:space="preserve">Also served as webmaster for the lab as well as consult on HTML questions and design issues. Installed, configured and maintain the </w:t>
       </w:r>
-      <w:hyperlink r:id="rId75">
+      <w:hyperlink r:id="rId79">
         <w:r>
           <w:rPr>
             <w:rStyle w:val="InternetLink"/>
@@ -9244,7 +9385,7 @@
         </w:rPr>
         <w:t xml:space="preserve">Suitespot Servers including the Enterprise and Directory servers. Developed several web pages and forms for the lab as well as run </w:t>
       </w:r>
-      <w:hyperlink r:id="rId76">
+      <w:hyperlink r:id="rId80">
         <w:r>
           <w:rPr>
             <w:rStyle w:val="InternetLink"/>
@@ -9277,7 +9418,7 @@
         </w:rPr>
         <w:t xml:space="preserve">I developed an </w:t>
       </w:r>
-      <w:hyperlink r:id="rId77">
+      <w:hyperlink r:id="rId81">
         <w:r>
           <w:rPr>
             <w:rStyle w:val="InternetLink"/>
@@ -9322,7 +9463,7 @@
         </w:rPr>
         <w:t xml:space="preserve">Prior to the Productivity Project I worked on COBOL/SoftBench product which consists of encapsulating some core </w:t>
       </w:r>
-      <w:hyperlink r:id="rId78">
+      <w:hyperlink r:id="rId82">
         <w:r>
           <w:rPr>
             <w:rStyle w:val="InternetLink"/>
@@ -9529,7 +9670,7 @@
         </w:rPr>
         <w:t xml:space="preserve">This resume is freely available; you can redistribute it and/or modify it under the terms of the GNU General Public License as published by the Free Software Foundation; either version 2 of the License, or (at your option) any later version. This means that if you modify this resume you must include a copy of the original source or refer to its origin at </w:t>
       </w:r>
-      <w:hyperlink r:id="rId79">
+      <w:hyperlink r:id="rId83">
         <w:r>
           <w:rPr>
             <w:rStyle w:val="InternetLink"/>
@@ -10824,6 +10965,15 @@
       <w:sz w:val="18"/>
     </w:rPr>
   </w:style>
+  <w:style w:type="character" w:styleId="ListLabel77">
+    <w:name w:val="ListLabel 77"/>
+    <w:qFormat/>
+    <w:rPr>
+      <w:rFonts w:ascii="Verdana" w:hAnsi="Verdana" w:cs="Verdana"/>
+      <w:sz w:val="14"/>
+      <w:szCs w:val="14"/>
+    </w:rPr>
+  </w:style>
   <w:style w:type="paragraph" w:styleId="Heading">
     <w:name w:val="Heading"/>
     <w:basedOn w:val="Normal"/>

</xml_diff>

<commit_message>
Fixed term date for GD to be consistent
</commit_message>
<xml_diff>
--- a/web/Resumes/Andrew/ResumeLong.docx
+++ b/web/Resumes/Andrew/ResumeLong.docx
@@ -2882,7 +2882,7 @@
           <w:color w:val="2A4C96"/>
           <w:sz w:val="18"/>
         </w:rPr>
-        <w:t xml:space="preserve"> 2018 – Present</w:t>
+        <w:t xml:space="preserve"> 2018 – April 2019</w:t>
       </w:r>
       <w:r>
         <w:rPr>
@@ -2920,7 +2920,7 @@
           <w:sz w:val="18"/>
           <w:szCs w:val="18"/>
         </w:rPr>
-        <w:t>For this technology refresh of over a decade ago, I was instrumental in setting up and maintain dozens of Solaris 5.11 zone systems and served as the primary Solaris System Administrator. This includes setup of many service</w:t>
+        <w:t>For this technology refresh of over a decade ago, I was instrumental in setting up and maintain dozens of Solaris 5.11 zone systems and served as the primary Solaris System Administrator. This includes setup of many serv</w:t>
       </w:r>
       <w:r>
         <w:rPr>
@@ -2929,7 +2929,7 @@
           <w:sz w:val="18"/>
           <w:szCs w:val="18"/>
         </w:rPr>
-        <w:t>s like NIS, DNS, NTP, SMTP, AutoFS as well as a standard set of tools.</w:t>
+        <w:t>ices like NIS, DNS, NTP, SMTP, AutoFS as well as a standard set of tools.</w:t>
       </w:r>
     </w:p>
     <w:p>
@@ -3146,6 +3146,12 @@
     <w:p>
       <w:pPr>
         <w:pStyle w:val="Textbody"/>
+        <w:rPr>
+          <w:rFonts w:ascii="Verdana" w:hAnsi="Verdana" w:cs="Verdana"/>
+          <w:color w:val="auto"/>
+          <w:sz w:val="18"/>
+          <w:szCs w:val="18"/>
+        </w:rPr>
       </w:pPr>
     </w:p>
     <w:p>
@@ -5270,6 +5276,7 @@
           <w:sz w:val="18"/>
           <w:szCs w:val="18"/>
         </w:rPr>
+        <w:lastRenderedPageBreak/>
         <w:t xml:space="preserve">Performed </w:t>
       </w:r>
       <w:r>
@@ -6325,7 +6332,15 @@
           <w:sz w:val="18"/>
           <w:szCs w:val="18"/>
         </w:rPr>
-        <w:t xml:space="preserve"> to </w:t>
+        <w:t xml:space="preserve"> to notify users of deliveries from UCM development streams. Created baselines for official builds.</w:t>
+      </w:r>
+      <w:r>
+        <w:rPr>
+          <w:rFonts w:ascii="Verdana" w:hAnsi="Verdana" w:cs="Verdana"/>
+          <w:sz w:val="18"/>
+          <w:szCs w:val="18"/>
+        </w:rPr>
+        <w:t xml:space="preserve"> Took over day to day build and release duties. Created a build script that united the various quick and dirty </w:t>
       </w:r>
       <w:r>
         <w:rPr>
@@ -6334,15 +6349,7 @@
           <w:szCs w:val="18"/>
         </w:rPr>
         <w:lastRenderedPageBreak/>
-        <w:t>notify users of deliveries from UCM development streams. Created baselines for official builds.</w:t>
-      </w:r>
-      <w:r>
-        <w:rPr>
-          <w:rFonts w:ascii="Verdana" w:hAnsi="Verdana" w:cs="Verdana"/>
-          <w:sz w:val="18"/>
-          <w:szCs w:val="18"/>
-        </w:rPr>
-        <w:t xml:space="preserve"> Took over day to day build and release duties. Created a build script that united the various quick and dirty build scripts that were oriented per stream and per build option. This standardized the build process. Augmented this build script to be a daemon</w:t>
+        <w:t>build scripts that were oriented per stream and per build option. This standardized the build process. Augmented this build script to be a daemon</w:t>
       </w:r>
       <w:r>
         <w:rPr>
@@ -9018,9 +9025,110 @@
 <file path=word/numbering.xml><?xml version="1.0" encoding="utf-8"?>
 <w:numbering xmlns:wpc="http://schemas.microsoft.com/office/word/2010/wordprocessingCanvas" xmlns:cx="http://schemas.microsoft.com/office/drawing/2014/chartex" xmlns:cx1="http://schemas.microsoft.com/office/drawing/2015/9/8/chartex" xmlns:mc="http://schemas.openxmlformats.org/markup-compatibility/2006" xmlns:o="urn:schemas-microsoft-com:office:office" xmlns:r="http://schemas.openxmlformats.org/officeDocument/2006/relationships" xmlns:m="http://schemas.openxmlformats.org/officeDocument/2006/math" xmlns:v="urn:schemas-microsoft-com:vml" xmlns:wp14="http://schemas.microsoft.com/office/word/2010/wordprocessingDrawing" xmlns:wp="http://schemas.openxmlformats.org/drawingml/2006/wordprocessingDrawing" xmlns:w10="urn:schemas-microsoft-com:office:word" xmlns:w="http://schemas.openxmlformats.org/wordprocessingml/2006/main" xmlns:w14="http://schemas.microsoft.com/office/word/2010/wordml" xmlns:w15="http://schemas.microsoft.com/office/word/2012/wordml" xmlns:w16se="http://schemas.microsoft.com/office/word/2015/wordml/symex" xmlns:wpg="http://schemas.microsoft.com/office/word/2010/wordprocessingGroup" xmlns:wpi="http://schemas.microsoft.com/office/word/2010/wordprocessingInk" xmlns:wne="http://schemas.microsoft.com/office/word/2006/wordml" xmlns:wps="http://schemas.microsoft.com/office/word/2010/wordprocessingShape" mc:Ignorable="w14 w15 w16se wp14">
   <w:abstractNum w:abstractNumId="0" w15:restartNumberingAfterBreak="0">
-    <w:nsid w:val="183F676B"/>
+    <w:nsid w:val="05705594"/>
     <w:multiLevelType w:val="multilevel"/>
-    <w:tmpl w:val="6FE4DE40"/>
+    <w:tmpl w:val="944A6E3E"/>
+    <w:styleLink w:val="WWNum2"/>
+    <w:lvl w:ilvl="0">
+      <w:start w:val="1"/>
+      <w:numFmt w:val="none"/>
+      <w:suff w:val="nothing"/>
+      <w:lvlText w:val="%1"/>
+      <w:lvlJc w:val="left"/>
+      <w:pPr>
+        <w:ind w:left="720" w:hanging="432"/>
+      </w:pPr>
+      <w:rPr>
+        <w:rFonts w:ascii="Verdana" w:hAnsi="Verdana" w:cs="Verdana"/>
+        <w:b w:val="0"/>
+        <w:sz w:val="18"/>
+      </w:rPr>
+    </w:lvl>
+    <w:lvl w:ilvl="1">
+      <w:start w:val="1"/>
+      <w:numFmt w:val="none"/>
+      <w:suff w:val="nothing"/>
+      <w:lvlText w:val="%2"/>
+      <w:lvlJc w:val="left"/>
+      <w:pPr>
+        <w:ind w:left="1080" w:hanging="576"/>
+      </w:pPr>
+    </w:lvl>
+    <w:lvl w:ilvl="2">
+      <w:start w:val="1"/>
+      <w:numFmt w:val="none"/>
+      <w:suff w:val="nothing"/>
+      <w:lvlText w:val="%3"/>
+      <w:lvlJc w:val="left"/>
+      <w:pPr>
+        <w:ind w:left="1440" w:hanging="720"/>
+      </w:pPr>
+    </w:lvl>
+    <w:lvl w:ilvl="3">
+      <w:start w:val="1"/>
+      <w:numFmt w:val="none"/>
+      <w:suff w:val="nothing"/>
+      <w:lvlText w:val="%4"/>
+      <w:lvlJc w:val="left"/>
+      <w:pPr>
+        <w:ind w:left="1800" w:hanging="864"/>
+      </w:pPr>
+    </w:lvl>
+    <w:lvl w:ilvl="4">
+      <w:start w:val="1"/>
+      <w:numFmt w:val="none"/>
+      <w:suff w:val="nothing"/>
+      <w:lvlText w:val="%5"/>
+      <w:lvlJc w:val="left"/>
+      <w:pPr>
+        <w:ind w:left="2160" w:hanging="1008"/>
+      </w:pPr>
+    </w:lvl>
+    <w:lvl w:ilvl="5">
+      <w:start w:val="1"/>
+      <w:numFmt w:val="none"/>
+      <w:suff w:val="nothing"/>
+      <w:lvlText w:val="%6"/>
+      <w:lvlJc w:val="left"/>
+      <w:pPr>
+        <w:ind w:left="2520" w:hanging="1152"/>
+      </w:pPr>
+    </w:lvl>
+    <w:lvl w:ilvl="6">
+      <w:start w:val="1"/>
+      <w:numFmt w:val="none"/>
+      <w:suff w:val="nothing"/>
+      <w:lvlText w:val="%7"/>
+      <w:lvlJc w:val="left"/>
+      <w:pPr>
+        <w:ind w:left="2880" w:hanging="1296"/>
+      </w:pPr>
+    </w:lvl>
+    <w:lvl w:ilvl="7">
+      <w:start w:val="1"/>
+      <w:numFmt w:val="none"/>
+      <w:suff w:val="nothing"/>
+      <w:lvlText w:val="%8"/>
+      <w:lvlJc w:val="left"/>
+      <w:pPr>
+        <w:ind w:left="3240" w:hanging="1440"/>
+      </w:pPr>
+    </w:lvl>
+    <w:lvl w:ilvl="8">
+      <w:start w:val="1"/>
+      <w:numFmt w:val="none"/>
+      <w:suff w:val="nothing"/>
+      <w:lvlText w:val="%9"/>
+      <w:lvlJc w:val="left"/>
+      <w:pPr>
+        <w:ind w:left="3600" w:hanging="1584"/>
+      </w:pPr>
+    </w:lvl>
+  </w:abstractNum>
+  <w:abstractNum w:abstractNumId="1" w15:restartNumberingAfterBreak="0">
+    <w:nsid w:val="271C0486"/>
+    <w:multiLevelType w:val="multilevel"/>
+    <w:tmpl w:val="5FE42948"/>
     <w:styleLink w:val="WWNum1"/>
     <w:lvl w:ilvl="0">
       <w:start w:val="1"/>
@@ -9095,10 +9203,97 @@
       <w:lvlJc w:val="left"/>
     </w:lvl>
   </w:abstractNum>
-  <w:abstractNum w:abstractNumId="1" w15:restartNumberingAfterBreak="0">
-    <w:nsid w:val="50367643"/>
+  <w:abstractNum w:abstractNumId="2" w15:restartNumberingAfterBreak="0">
+    <w:nsid w:val="2D751411"/>
     <w:multiLevelType w:val="multilevel"/>
-    <w:tmpl w:val="81AADBAC"/>
+    <w:tmpl w:val="FA60EA9E"/>
+    <w:styleLink w:val="WW8Num2"/>
+    <w:lvl w:ilvl="0">
+      <w:start w:val="1"/>
+      <w:numFmt w:val="none"/>
+      <w:lvlText w:val="%1."/>
+      <w:lvlJc w:val="left"/>
+      <w:pPr>
+        <w:ind w:left="720" w:hanging="360"/>
+      </w:pPr>
+    </w:lvl>
+    <w:lvl w:ilvl="1">
+      <w:start w:val="1"/>
+      <w:numFmt w:val="none"/>
+      <w:lvlText w:val="%2."/>
+      <w:lvlJc w:val="left"/>
+      <w:pPr>
+        <w:ind w:left="1080" w:hanging="360"/>
+      </w:pPr>
+    </w:lvl>
+    <w:lvl w:ilvl="2">
+      <w:start w:val="1"/>
+      <w:numFmt w:val="none"/>
+      <w:lvlText w:val="%3."/>
+      <w:lvlJc w:val="left"/>
+      <w:pPr>
+        <w:ind w:left="1440" w:hanging="360"/>
+      </w:pPr>
+    </w:lvl>
+    <w:lvl w:ilvl="3">
+      <w:start w:val="1"/>
+      <w:numFmt w:val="none"/>
+      <w:lvlText w:val="%4."/>
+      <w:lvlJc w:val="left"/>
+      <w:pPr>
+        <w:ind w:left="1800" w:hanging="360"/>
+      </w:pPr>
+    </w:lvl>
+    <w:lvl w:ilvl="4">
+      <w:start w:val="1"/>
+      <w:numFmt w:val="none"/>
+      <w:lvlText w:val="%5."/>
+      <w:lvlJc w:val="left"/>
+      <w:pPr>
+        <w:ind w:left="2160" w:hanging="360"/>
+      </w:pPr>
+    </w:lvl>
+    <w:lvl w:ilvl="5">
+      <w:start w:val="1"/>
+      <w:numFmt w:val="none"/>
+      <w:lvlText w:val="%6."/>
+      <w:lvlJc w:val="left"/>
+      <w:pPr>
+        <w:ind w:left="2520" w:hanging="360"/>
+      </w:pPr>
+    </w:lvl>
+    <w:lvl w:ilvl="6">
+      <w:start w:val="1"/>
+      <w:numFmt w:val="none"/>
+      <w:lvlText w:val="%7."/>
+      <w:lvlJc w:val="left"/>
+      <w:pPr>
+        <w:ind w:left="2880" w:hanging="360"/>
+      </w:pPr>
+    </w:lvl>
+    <w:lvl w:ilvl="7">
+      <w:start w:val="1"/>
+      <w:numFmt w:val="none"/>
+      <w:lvlText w:val="%8."/>
+      <w:lvlJc w:val="left"/>
+      <w:pPr>
+        <w:ind w:left="3240" w:hanging="360"/>
+      </w:pPr>
+    </w:lvl>
+    <w:lvl w:ilvl="8">
+      <w:start w:val="1"/>
+      <w:numFmt w:val="none"/>
+      <w:lvlText w:val="%9."/>
+      <w:lvlJc w:val="left"/>
+      <w:pPr>
+        <w:ind w:left="3600" w:hanging="360"/>
+      </w:pPr>
+    </w:lvl>
+  </w:abstractNum>
+  <w:abstractNum w:abstractNumId="3" w15:restartNumberingAfterBreak="0">
+    <w:nsid w:val="6D4965B4"/>
+    <w:multiLevelType w:val="multilevel"/>
+    <w:tmpl w:val="E488D31C"/>
     <w:styleLink w:val="WW8Num1"/>
     <w:lvl w:ilvl="0">
       <w:start w:val="1"/>
@@ -9182,208 +9377,20 @@
       </w:pPr>
     </w:lvl>
   </w:abstractNum>
-  <w:abstractNum w:abstractNumId="2" w15:restartNumberingAfterBreak="0">
-    <w:nsid w:val="5B8B299A"/>
-    <w:multiLevelType w:val="multilevel"/>
-    <w:tmpl w:val="5B7E7630"/>
-    <w:styleLink w:val="WWNum2"/>
-    <w:lvl w:ilvl="0">
-      <w:start w:val="1"/>
-      <w:numFmt w:val="none"/>
-      <w:suff w:val="nothing"/>
-      <w:lvlText w:val="%1"/>
-      <w:lvlJc w:val="left"/>
-      <w:pPr>
-        <w:ind w:left="720" w:hanging="432"/>
-      </w:pPr>
-      <w:rPr>
-        <w:rFonts w:ascii="Verdana" w:hAnsi="Verdana" w:cs="Verdana"/>
-        <w:b w:val="0"/>
-        <w:sz w:val="18"/>
-      </w:rPr>
-    </w:lvl>
-    <w:lvl w:ilvl="1">
-      <w:start w:val="1"/>
-      <w:numFmt w:val="none"/>
-      <w:suff w:val="nothing"/>
-      <w:lvlText w:val="%2"/>
-      <w:lvlJc w:val="left"/>
-      <w:pPr>
-        <w:ind w:left="1080" w:hanging="576"/>
-      </w:pPr>
-    </w:lvl>
-    <w:lvl w:ilvl="2">
-      <w:start w:val="1"/>
-      <w:numFmt w:val="none"/>
-      <w:suff w:val="nothing"/>
-      <w:lvlText w:val="%3"/>
-      <w:lvlJc w:val="left"/>
-      <w:pPr>
-        <w:ind w:left="1440" w:hanging="720"/>
-      </w:pPr>
-    </w:lvl>
-    <w:lvl w:ilvl="3">
-      <w:start w:val="1"/>
-      <w:numFmt w:val="none"/>
-      <w:suff w:val="nothing"/>
-      <w:lvlText w:val="%4"/>
-      <w:lvlJc w:val="left"/>
-      <w:pPr>
-        <w:ind w:left="1800" w:hanging="864"/>
-      </w:pPr>
-    </w:lvl>
-    <w:lvl w:ilvl="4">
-      <w:start w:val="1"/>
-      <w:numFmt w:val="none"/>
-      <w:suff w:val="nothing"/>
-      <w:lvlText w:val="%5"/>
-      <w:lvlJc w:val="left"/>
-      <w:pPr>
-        <w:ind w:left="2160" w:hanging="1008"/>
-      </w:pPr>
-    </w:lvl>
-    <w:lvl w:ilvl="5">
-      <w:start w:val="1"/>
-      <w:numFmt w:val="none"/>
-      <w:suff w:val="nothing"/>
-      <w:lvlText w:val="%6"/>
-      <w:lvlJc w:val="left"/>
-      <w:pPr>
-        <w:ind w:left="2520" w:hanging="1152"/>
-      </w:pPr>
-    </w:lvl>
-    <w:lvl w:ilvl="6">
-      <w:start w:val="1"/>
-      <w:numFmt w:val="none"/>
-      <w:suff w:val="nothing"/>
-      <w:lvlText w:val="%7"/>
-      <w:lvlJc w:val="left"/>
-      <w:pPr>
-        <w:ind w:left="2880" w:hanging="1296"/>
-      </w:pPr>
-    </w:lvl>
-    <w:lvl w:ilvl="7">
-      <w:start w:val="1"/>
-      <w:numFmt w:val="none"/>
-      <w:suff w:val="nothing"/>
-      <w:lvlText w:val="%8"/>
-      <w:lvlJc w:val="left"/>
-      <w:pPr>
-        <w:ind w:left="3240" w:hanging="1440"/>
-      </w:pPr>
-    </w:lvl>
-    <w:lvl w:ilvl="8">
-      <w:start w:val="1"/>
-      <w:numFmt w:val="none"/>
-      <w:suff w:val="nothing"/>
-      <w:lvlText w:val="%9"/>
-      <w:lvlJc w:val="left"/>
-      <w:pPr>
-        <w:ind w:left="3600" w:hanging="1584"/>
-      </w:pPr>
-    </w:lvl>
-  </w:abstractNum>
-  <w:abstractNum w:abstractNumId="3" w15:restartNumberingAfterBreak="0">
-    <w:nsid w:val="68B10DDE"/>
-    <w:multiLevelType w:val="multilevel"/>
-    <w:tmpl w:val="48A0A3E0"/>
-    <w:styleLink w:val="WW8Num2"/>
-    <w:lvl w:ilvl="0">
-      <w:start w:val="1"/>
-      <w:numFmt w:val="none"/>
-      <w:lvlText w:val="%1."/>
-      <w:lvlJc w:val="left"/>
-      <w:pPr>
-        <w:ind w:left="720" w:hanging="360"/>
-      </w:pPr>
-    </w:lvl>
-    <w:lvl w:ilvl="1">
-      <w:start w:val="1"/>
-      <w:numFmt w:val="none"/>
-      <w:lvlText w:val="%2."/>
-      <w:lvlJc w:val="left"/>
-      <w:pPr>
-        <w:ind w:left="1080" w:hanging="360"/>
-      </w:pPr>
-    </w:lvl>
-    <w:lvl w:ilvl="2">
-      <w:start w:val="1"/>
-      <w:numFmt w:val="none"/>
-      <w:lvlText w:val="%3."/>
-      <w:lvlJc w:val="left"/>
-      <w:pPr>
-        <w:ind w:left="1440" w:hanging="360"/>
-      </w:pPr>
-    </w:lvl>
-    <w:lvl w:ilvl="3">
-      <w:start w:val="1"/>
-      <w:numFmt w:val="none"/>
-      <w:lvlText w:val="%4."/>
-      <w:lvlJc w:val="left"/>
-      <w:pPr>
-        <w:ind w:left="1800" w:hanging="360"/>
-      </w:pPr>
-    </w:lvl>
-    <w:lvl w:ilvl="4">
-      <w:start w:val="1"/>
-      <w:numFmt w:val="none"/>
-      <w:lvlText w:val="%5."/>
-      <w:lvlJc w:val="left"/>
-      <w:pPr>
-        <w:ind w:left="2160" w:hanging="360"/>
-      </w:pPr>
-    </w:lvl>
-    <w:lvl w:ilvl="5">
-      <w:start w:val="1"/>
-      <w:numFmt w:val="none"/>
-      <w:lvlText w:val="%6."/>
-      <w:lvlJc w:val="left"/>
-      <w:pPr>
-        <w:ind w:left="2520" w:hanging="360"/>
-      </w:pPr>
-    </w:lvl>
-    <w:lvl w:ilvl="6">
-      <w:start w:val="1"/>
-      <w:numFmt w:val="none"/>
-      <w:lvlText w:val="%7."/>
-      <w:lvlJc w:val="left"/>
-      <w:pPr>
-        <w:ind w:left="2880" w:hanging="360"/>
-      </w:pPr>
-    </w:lvl>
-    <w:lvl w:ilvl="7">
-      <w:start w:val="1"/>
-      <w:numFmt w:val="none"/>
-      <w:lvlText w:val="%8."/>
-      <w:lvlJc w:val="left"/>
-      <w:pPr>
-        <w:ind w:left="3240" w:hanging="360"/>
-      </w:pPr>
-    </w:lvl>
-    <w:lvl w:ilvl="8">
-      <w:start w:val="1"/>
-      <w:numFmt w:val="none"/>
-      <w:lvlText w:val="%9."/>
-      <w:lvlJc w:val="left"/>
-      <w:pPr>
-        <w:ind w:left="3600" w:hanging="360"/>
-      </w:pPr>
-    </w:lvl>
-  </w:abstractNum>
   <w:num w:numId="1">
+    <w:abstractNumId w:val="3"/>
+  </w:num>
+  <w:num w:numId="2">
+    <w:abstractNumId w:val="2"/>
+  </w:num>
+  <w:num w:numId="3">
     <w:abstractNumId w:val="1"/>
   </w:num>
-  <w:num w:numId="2">
-    <w:abstractNumId w:val="3"/>
-  </w:num>
-  <w:num w:numId="3">
+  <w:num w:numId="4">
     <w:abstractNumId w:val="0"/>
   </w:num>
-  <w:num w:numId="4">
-    <w:abstractNumId w:val="2"/>
-  </w:num>
   <w:num w:numId="5">
-    <w:abstractNumId w:val="2"/>
+    <w:abstractNumId w:val="0"/>
     <w:lvlOverride w:ilvl="0">
       <w:startOverride w:val="1"/>
     </w:lvlOverride>

</xml_diff>